<commit_message>
210228 : added meeting sheet
</commit_message>
<xml_diff>
--- a/회의지/210117_웹 프로젝트 회의지_1회.docx
+++ b/회의지/210117_웹 프로젝트 회의지_1회.docx
@@ -1571,7 +1571,7 @@
         <w:ind w:left="1120"/>
         <w:jc w:val="left"/>
         <w:rPr>
-          <w:rFonts w:ascii="함초롬돋움" w:eastAsia="함초롬돋움" w:hAnsi="함초롬돋움" w:cs="함초롬돋움"/>
+          <w:rFonts w:ascii="함초롬돋움" w:eastAsia="함초롬돋움" w:hAnsi="함초롬돋움" w:cs="함초롬돋움" w:hint="eastAsia"/>
           <w:b/>
           <w:bCs/>
           <w:color w:val="FF843A" w:themeColor="accent2"/>
@@ -1615,19 +1615,6 @@
           <w:lang w:val="ko-KR"/>
         </w:rPr>
       </w:pPr>
-      <w:r>
-        <w:rPr>
-          <w:rFonts w:ascii="함초롬돋움" w:eastAsia="함초롬돋움" w:hAnsi="함초롬돋움" w:cs="함초롬돋움" w:hint="eastAsia"/>
-          <w:b/>
-          <w:bCs/>
-          <w:color w:val="FF843A" w:themeColor="accent2"/>
-          <w:kern w:val="0"/>
-          <w:szCs w:val="20"/>
-          <w:u w:color="000000"/>
-          <w:lang w:val="ko-KR"/>
-        </w:rPr>
-        <w:t>문의게시판</w:t>
-      </w:r>
     </w:p>
     <w:p>
       <w:pPr>
@@ -1639,54 +1626,28 @@
         <w:ind w:left="1120"/>
         <w:jc w:val="left"/>
         <w:rPr>
-          <w:rFonts w:ascii="함초롬돋움" w:eastAsia="함초롬돋움" w:hAnsi="함초롬돋움" w:cs="함초롬돋움"/>
-          <w:b/>
-          <w:bCs/>
-          <w:color w:val="FF843A" w:themeColor="accent2"/>
-          <w:kern w:val="0"/>
-          <w:szCs w:val="20"/>
-          <w:u w:color="000000"/>
-          <w:lang w:val="ko-KR"/>
-        </w:rPr>
-      </w:pPr>
-      <w:r>
-        <w:rPr>
-          <w:rFonts w:ascii="함초롬돋움" w:eastAsia="함초롬돋움" w:hAnsi="함초롬돋움" w:cs="함초롬돋움" w:hint="eastAsia"/>
-          <w:b/>
-          <w:bCs/>
-          <w:color w:val="FF843A" w:themeColor="accent2"/>
-          <w:kern w:val="0"/>
-          <w:szCs w:val="20"/>
-          <w:u w:color="000000"/>
-          <w:lang w:val="ko-KR"/>
-        </w:rPr>
-        <w:t>장바구니</w:t>
-      </w:r>
-      <w:r>
-        <w:rPr>
-          <w:rFonts w:ascii="함초롬돋움" w:eastAsia="함초롬돋움" w:hAnsi="함초롬돋움" w:cs="함초롬돋움"/>
-          <w:b/>
-          <w:bCs/>
-          <w:color w:val="FF843A" w:themeColor="accent2"/>
-          <w:kern w:val="0"/>
-          <w:szCs w:val="20"/>
-          <w:u w:color="000000"/>
-          <w:lang w:val="ko-KR"/>
-        </w:rPr>
-        <w:t xml:space="preserve"> &amp;&amp; </w:t>
-      </w:r>
-      <w:r>
-        <w:rPr>
-          <w:rFonts w:ascii="함초롬돋움" w:eastAsia="함초롬돋움" w:hAnsi="함초롬돋움" w:cs="함초롬돋움" w:hint="eastAsia"/>
-          <w:b/>
-          <w:bCs/>
-          <w:color w:val="FF843A" w:themeColor="accent2"/>
-          <w:kern w:val="0"/>
-          <w:szCs w:val="20"/>
-          <w:u w:color="000000"/>
-          <w:lang w:val="ko-KR"/>
-        </w:rPr>
-        <w:t>위시리스트</w:t>
+          <w:rFonts w:ascii="함초롬돋움" w:eastAsia="함초롬돋움" w:hAnsi="함초롬돋움" w:cs="함초롬돋움" w:hint="eastAsia"/>
+          <w:b/>
+          <w:bCs/>
+          <w:color w:val="FF843A" w:themeColor="accent2"/>
+          <w:kern w:val="0"/>
+          <w:szCs w:val="20"/>
+          <w:u w:color="000000"/>
+          <w:lang w:val="ko-KR"/>
+        </w:rPr>
+      </w:pPr>
+      <w:r>
+        <w:rPr>
+          <w:rFonts w:ascii="함초롬돋움" w:eastAsia="함초롬돋움" w:hAnsi="함초롬돋움" w:cs="함초롬돋움" w:hint="eastAsia"/>
+          <w:b/>
+          <w:bCs/>
+          <w:color w:val="FF843A" w:themeColor="accent2"/>
+          <w:kern w:val="0"/>
+          <w:szCs w:val="20"/>
+          <w:u w:color="000000"/>
+          <w:lang w:val="ko-KR"/>
+        </w:rPr>
+        <w:t>문의게시판</w:t>
       </w:r>
     </w:p>
     <w:p>

</xml_diff>